<commit_message>
Included fly rocked powered behavior in SimUDuck project.
</commit_message>
<xml_diff>
--- a/Useful Things/OO Basics,  Patterns and  Principles.docx
+++ b/Useful Things/OO Basics,  Patterns and  Principles.docx
@@ -43,80 +43,64 @@
         </w:rPr>
         <w:t>Abstraction</w:t>
       </w:r>
-    </w:p>
-    <w:p>
-      <w:pPr>
-        <w:pStyle w:val="ListParagraph"/>
-        <w:numPr>
-          <w:ilvl w:val="0"/>
-          <w:numId w:val="8"/>
-        </w:numPr>
+      <w:r>
+        <w:rPr>
+          <w:rFonts w:ascii="Constantia" w:hAnsi="Constantia"/>
+          <w:sz w:val="20"/>
+          <w:szCs w:val="20"/>
+        </w:rPr>
+        <w:t xml:space="preserve">, </w:t>
+      </w:r>
+      <w:r>
+        <w:rPr>
+          <w:rFonts w:ascii="Constantia" w:hAnsi="Constantia"/>
+          <w:sz w:val="20"/>
+          <w:szCs w:val="20"/>
+        </w:rPr>
+        <w:t>Encapsulation</w:t>
+      </w:r>
+      <w:r>
+        <w:rPr>
+          <w:rFonts w:ascii="Constantia" w:hAnsi="Constantia"/>
+          <w:sz w:val="20"/>
+          <w:szCs w:val="20"/>
+        </w:rPr>
+        <w:t xml:space="preserve">, </w:t>
+      </w:r>
+      <w:r>
+        <w:rPr>
+          <w:rFonts w:ascii="Constantia" w:hAnsi="Constantia"/>
+          <w:sz w:val="20"/>
+          <w:szCs w:val="20"/>
+        </w:rPr>
+        <w:t>Polymorphism</w:t>
+      </w:r>
+      <w:r>
+        <w:rPr>
+          <w:rFonts w:ascii="Constantia" w:hAnsi="Constantia"/>
+          <w:sz w:val="20"/>
+          <w:szCs w:val="20"/>
+        </w:rPr>
+        <w:t xml:space="preserve">, </w:t>
+      </w:r>
+      <w:r>
+        <w:rPr>
+          <w:rFonts w:ascii="Constantia" w:hAnsi="Constantia"/>
+          <w:sz w:val="20"/>
+          <w:szCs w:val="20"/>
+        </w:rPr>
+        <w:t>Inheritance</w:t>
+      </w:r>
+      <w:r>
         <w:rPr>
           <w:rFonts w:ascii="Constantia" w:hAnsi="Constantia"/>
           <w:sz w:val="28"/>
           <w:szCs w:val="28"/>
         </w:rPr>
-      </w:pPr>
-      <w:r>
-        <w:rPr>
-          <w:rFonts w:ascii="Constantia" w:hAnsi="Constantia"/>
-          <w:sz w:val="20"/>
-          <w:szCs w:val="20"/>
-        </w:rPr>
-        <w:t>Encapsulation</w:t>
-      </w:r>
-    </w:p>
-    <w:p>
-      <w:pPr>
-        <w:pStyle w:val="ListParagraph"/>
-        <w:numPr>
-          <w:ilvl w:val="0"/>
-          <w:numId w:val="8"/>
-        </w:numPr>
-        <w:rPr>
-          <w:rFonts w:ascii="Constantia" w:hAnsi="Constantia"/>
-          <w:sz w:val="28"/>
-          <w:szCs w:val="28"/>
-        </w:rPr>
-      </w:pPr>
-      <w:r>
-        <w:rPr>
-          <w:rFonts w:ascii="Constantia" w:hAnsi="Constantia"/>
-          <w:sz w:val="20"/>
-          <w:szCs w:val="20"/>
-        </w:rPr>
-        <w:t>Polymorphism</w:t>
-      </w:r>
-    </w:p>
-    <w:p>
-      <w:pPr>
-        <w:pStyle w:val="ListParagraph"/>
-        <w:numPr>
-          <w:ilvl w:val="0"/>
-          <w:numId w:val="8"/>
-        </w:numPr>
-        <w:rPr>
-          <w:rFonts w:ascii="Constantia" w:hAnsi="Constantia"/>
-          <w:sz w:val="28"/>
-          <w:szCs w:val="28"/>
-        </w:rPr>
-      </w:pPr>
-      <w:r>
-        <w:rPr>
-          <w:rFonts w:ascii="Constantia" w:hAnsi="Constantia"/>
-          <w:sz w:val="20"/>
-          <w:szCs w:val="20"/>
-        </w:rPr>
-        <w:t>Inheritance</w:t>
-      </w:r>
-      <w:r>
-        <w:rPr>
-          <w:rFonts w:ascii="Constantia" w:hAnsi="Constantia"/>
-          <w:sz w:val="28"/>
-          <w:szCs w:val="28"/>
-        </w:rPr>
         <w:t xml:space="preserve"> </w:t>
       </w:r>
+      <w:bookmarkStart w:id="0" w:name="_GoBack"/>
+      <w:bookmarkEnd w:id="0"/>
     </w:p>
     <w:p>
       <w:pPr>
@@ -180,15 +164,7 @@
           <w:sz w:val="18"/>
           <w:szCs w:val="18"/>
         </w:rPr>
-        <w:t>Defines a family of algorithms, encapsulate each one, and makes them interchangeable</w:t>
-      </w:r>
-      <w:r>
-        <w:rPr>
-          <w:rFonts w:ascii="Constantia" w:hAnsi="Constantia"/>
-          <w:sz w:val="18"/>
-          <w:szCs w:val="18"/>
-        </w:rPr>
-        <w:t>.</w:t>
+        <w:t>Defines a family of algorithms, encapsulate each one, and makes them interchangeable.</w:t>
       </w:r>
     </w:p>
     <w:p>
@@ -272,31 +248,13 @@
       <w:pPr>
         <w:rPr>
           <w:rFonts w:ascii="Constantia" w:hAnsi="Constantia"/>
-          <w:sz w:val="28"/>
-          <w:szCs w:val="28"/>
-        </w:rPr>
-      </w:pPr>
-    </w:p>
-    <w:p>
-      <w:pPr>
-        <w:jc w:val="center"/>
-        <w:rPr>
-          <w:rFonts w:ascii="Constantia" w:hAnsi="Constantia"/>
-          <w:sz w:val="28"/>
-          <w:szCs w:val="28"/>
-          <w:u w:val="single"/>
-        </w:rPr>
-      </w:pPr>
-      <w:bookmarkStart w:id="0" w:name="_GoBack"/>
-      <w:bookmarkEnd w:id="0"/>
-      <w:r>
-        <w:rPr>
-          <w:rFonts w:ascii="Constantia" w:hAnsi="Constantia"/>
-          <w:sz w:val="28"/>
-          <w:szCs w:val="28"/>
-          <w:u w:val="single"/>
-        </w:rPr>
-        <w:t>Principles</w:t>
+        </w:rPr>
+      </w:pPr>
+      <w:r>
+        <w:rPr>
+          <w:rFonts w:ascii="Constantia" w:hAnsi="Constantia"/>
+        </w:rPr>
+        <w:t>Singleton</w:t>
       </w:r>
     </w:p>
     <w:p>
@@ -308,17 +266,44 @@
         </w:numPr>
         <w:rPr>
           <w:rFonts w:ascii="Constantia" w:hAnsi="Constantia"/>
+        </w:rPr>
+      </w:pPr>
+      <w:r>
+        <w:rPr>
+          <w:rFonts w:ascii="Constantia" w:hAnsi="Constantia"/>
           <w:sz w:val="18"/>
           <w:szCs w:val="18"/>
         </w:rPr>
-      </w:pPr>
-      <w:r>
-        <w:rPr>
-          <w:rFonts w:ascii="Constantia" w:hAnsi="Constantia"/>
-          <w:sz w:val="18"/>
-          <w:szCs w:val="18"/>
-        </w:rPr>
-        <w:t>Encapsulate what varies.</w:t>
+        <w:t>Ensure a class has only one instance and provide global point of access to it.</w:t>
+      </w:r>
+    </w:p>
+    <w:p>
+      <w:pPr>
+        <w:rPr>
+          <w:rFonts w:ascii="Constantia" w:hAnsi="Constantia"/>
+          <w:sz w:val="28"/>
+          <w:szCs w:val="28"/>
+        </w:rPr>
+      </w:pPr>
+    </w:p>
+    <w:p>
+      <w:pPr>
+        <w:jc w:val="center"/>
+        <w:rPr>
+          <w:rFonts w:ascii="Constantia" w:hAnsi="Constantia"/>
+          <w:sz w:val="28"/>
+          <w:szCs w:val="28"/>
+          <w:u w:val="single"/>
+        </w:rPr>
+      </w:pPr>
+      <w:r>
+        <w:rPr>
+          <w:rFonts w:ascii="Constantia" w:hAnsi="Constantia"/>
+          <w:sz w:val="28"/>
+          <w:szCs w:val="28"/>
+          <w:u w:val="single"/>
+        </w:rPr>
+        <w:t>Principles</w:t>
       </w:r>
     </w:p>
     <w:p>
@@ -340,7 +325,7 @@
           <w:sz w:val="18"/>
           <w:szCs w:val="18"/>
         </w:rPr>
-        <w:t>Favor composition over inheritance.</w:t>
+        <w:t>Encapsulate what varies.</w:t>
       </w:r>
     </w:p>
     <w:p>
@@ -362,7 +347,7 @@
           <w:sz w:val="18"/>
           <w:szCs w:val="18"/>
         </w:rPr>
-        <w:t>Program to interfaces, not implementations.</w:t>
+        <w:t>Favor composition over inheritance.</w:t>
       </w:r>
     </w:p>
     <w:p>
@@ -384,15 +369,73 @@
           <w:sz w:val="18"/>
           <w:szCs w:val="18"/>
         </w:rPr>
-        <w:t>Strive for loosely coupled designs between objects that interact</w:t>
-      </w:r>
-      <w:r>
+        <w:t>Program to interfaces, not implementations.</w:t>
+      </w:r>
+    </w:p>
+    <w:p>
+      <w:pPr>
+        <w:pStyle w:val="ListParagraph"/>
+        <w:numPr>
+          <w:ilvl w:val="0"/>
+          <w:numId w:val="6"/>
+        </w:numPr>
         <w:rPr>
           <w:rFonts w:ascii="Constantia" w:hAnsi="Constantia"/>
           <w:sz w:val="18"/>
           <w:szCs w:val="18"/>
         </w:rPr>
-        <w:t>.</w:t>
+      </w:pPr>
+      <w:r>
+        <w:rPr>
+          <w:rFonts w:ascii="Constantia" w:hAnsi="Constantia"/>
+          <w:sz w:val="18"/>
+          <w:szCs w:val="18"/>
+        </w:rPr>
+        <w:t>Strive for loosely coupled designs between objects that interact.</w:t>
+      </w:r>
+    </w:p>
+    <w:p>
+      <w:pPr>
+        <w:pStyle w:val="ListParagraph"/>
+        <w:numPr>
+          <w:ilvl w:val="0"/>
+          <w:numId w:val="6"/>
+        </w:numPr>
+        <w:rPr>
+          <w:rFonts w:ascii="Constantia" w:hAnsi="Constantia"/>
+          <w:sz w:val="18"/>
+          <w:szCs w:val="18"/>
+        </w:rPr>
+      </w:pPr>
+      <w:r>
+        <w:rPr>
+          <w:rFonts w:ascii="Constantia" w:hAnsi="Constantia"/>
+          <w:sz w:val="18"/>
+          <w:szCs w:val="18"/>
+        </w:rPr>
+        <w:t>Classes should be open for extension but closed for modification.</w:t>
+      </w:r>
+    </w:p>
+    <w:p>
+      <w:pPr>
+        <w:pStyle w:val="ListParagraph"/>
+        <w:numPr>
+          <w:ilvl w:val="0"/>
+          <w:numId w:val="6"/>
+        </w:numPr>
+        <w:rPr>
+          <w:rFonts w:ascii="Constantia" w:hAnsi="Constantia"/>
+          <w:sz w:val="18"/>
+          <w:szCs w:val="18"/>
+        </w:rPr>
+      </w:pPr>
+      <w:r>
+        <w:rPr>
+          <w:rFonts w:ascii="Constantia" w:hAnsi="Constantia"/>
+          <w:sz w:val="18"/>
+          <w:szCs w:val="18"/>
+        </w:rPr>
+        <w:t>Depend on abstractions. Do not depend on concrete classes.</w:t>
       </w:r>
     </w:p>
     <w:sectPr>

</xml_diff>